<commit_message>
Har tilføjet kommentare til rapport bilag og faseplan
</commit_message>
<xml_diff>
--- a/BILAG.docx
+++ b/BILAG.docx
@@ -21,7 +21,7 @@
           <w:szCs w:val="40"/>
         </w:rPr>
         <w:drawing>
-          <wp:inline distT="0" distB="0" distL="0" distR="0">
+          <wp:inline distT="0" distB="0" distL="0" distR="0" wp14:anchorId="78107795" wp14:editId="2AC8819F">
             <wp:extent cx="8527415" cy="4603898"/>
             <wp:effectExtent l="0" t="0" r="6985" b="6350"/>
             <wp:docPr id="1" name="Billede 1"/>
@@ -109,7 +109,7 @@
         </w:rPr>
         <w:lastRenderedPageBreak/>
         <w:drawing>
-          <wp:inline distT="0" distB="0" distL="0" distR="0" wp14:anchorId="257975EC" wp14:editId="3FAD93DC">
+          <wp:inline distT="0" distB="0" distL="0" distR="0" wp14:anchorId="69217937" wp14:editId="4434259F">
             <wp:extent cx="8155305" cy="6113780"/>
             <wp:effectExtent l="0" t="0" r="0" b="1270"/>
             <wp:docPr id="2" name="Billede 2"/>
@@ -157,6 +157,14 @@
           </wp:inline>
         </w:drawing>
       </w:r>
+      <w:r>
+        <w:rPr>
+          <w:rStyle w:val="Kommentarhenvisning"/>
+        </w:rPr>
+        <w:commentReference w:id="0"/>
+      </w:r>
+      <w:bookmarkStart w:id="1" w:name="_GoBack"/>
+      <w:bookmarkEnd w:id="1"/>
     </w:p>
     <w:p>
       <w:pPr>
@@ -171,7 +179,7 @@
         </w:rPr>
         <w:lastRenderedPageBreak/>
         <w:drawing>
-          <wp:inline distT="0" distB="0" distL="0" distR="0">
+          <wp:inline distT="0" distB="0" distL="0" distR="0" wp14:anchorId="1F941B28" wp14:editId="0FE29192">
             <wp:extent cx="8155305" cy="6113780"/>
             <wp:effectExtent l="0" t="0" r="0" b="1270"/>
             <wp:docPr id="3" name="Billede 3"/>
@@ -188,7 +196,7 @@
                     </pic:cNvPicPr>
                   </pic:nvPicPr>
                   <pic:blipFill>
-                    <a:blip r:embed="rId7">
+                    <a:blip r:embed="rId9">
                       <a:extLst>
                         <a:ext uri="{28A0092B-C50C-407E-A947-70E740481C1C}">
                           <a14:useLocalDpi xmlns:a14="http://schemas.microsoft.com/office/drawing/2010/main" val="0"/>
@@ -226,7 +234,7 @@
         </w:rPr>
         <w:lastRenderedPageBreak/>
         <w:drawing>
-          <wp:inline distT="0" distB="0" distL="0" distR="0">
+          <wp:inline distT="0" distB="0" distL="0" distR="0" wp14:anchorId="01F73ED2" wp14:editId="0531BB49">
             <wp:extent cx="8155305" cy="6113780"/>
             <wp:effectExtent l="0" t="0" r="0" b="1270"/>
             <wp:docPr id="4" name="Billede 4"/>
@@ -243,7 +251,7 @@
                     </pic:cNvPicPr>
                   </pic:nvPicPr>
                   <pic:blipFill>
-                    <a:blip r:embed="rId8">
+                    <a:blip r:embed="rId10">
                       <a:extLst>
                         <a:ext uri="{28A0092B-C50C-407E-A947-70E740481C1C}">
                           <a14:useLocalDpi xmlns:a14="http://schemas.microsoft.com/office/drawing/2010/main" val="0"/>
@@ -307,6 +315,7 @@
             <w14:uncheckedState w14:val="2610" w14:font="MS Gothic"/>
           </w14:checkbox>
         </w:sdtPr>
+        <w:sdtEndPr/>
         <w:sdtContent>
           <w:r>
             <w:rPr>
@@ -357,6 +366,7 @@
             <w14:uncheckedState w14:val="2610" w14:font="MS Gothic"/>
           </w14:checkbox>
         </w:sdtPr>
+        <w:sdtEndPr/>
         <w:sdtContent>
           <w:r>
             <w:rPr>
@@ -383,6 +393,7 @@
             <w14:uncheckedState w14:val="2610" w14:font="MS Gothic"/>
           </w14:checkbox>
         </w:sdtPr>
+        <w:sdtEndPr/>
         <w:sdtContent>
           <w:r>
             <w:rPr>
@@ -409,6 +420,7 @@
             <w14:uncheckedState w14:val="2610" w14:font="MS Gothic"/>
           </w14:checkbox>
         </w:sdtPr>
+        <w:sdtEndPr/>
         <w:sdtContent>
           <w:r>
             <w:rPr>
@@ -435,6 +447,7 @@
             <w14:uncheckedState w14:val="2610" w14:font="MS Gothic"/>
           </w14:checkbox>
         </w:sdtPr>
+        <w:sdtEndPr/>
         <w:sdtContent>
           <w:r>
             <w:rPr>
@@ -477,6 +490,7 @@
             <w14:uncheckedState w14:val="2610" w14:font="MS Gothic"/>
           </w14:checkbox>
         </w:sdtPr>
+        <w:sdtEndPr/>
         <w:sdtContent>
           <w:r>
             <w:rPr>
@@ -503,6 +517,7 @@
             <w14:uncheckedState w14:val="2610" w14:font="MS Gothic"/>
           </w14:checkbox>
         </w:sdtPr>
+        <w:sdtEndPr/>
         <w:sdtContent>
           <w:r>
             <w:rPr>
@@ -529,6 +544,7 @@
             <w14:uncheckedState w14:val="2610" w14:font="MS Gothic"/>
           </w14:checkbox>
         </w:sdtPr>
+        <w:sdtEndPr/>
         <w:sdtContent>
           <w:r>
             <w:rPr>
@@ -564,6 +580,7 @@
             <w14:uncheckedState w14:val="2610" w14:font="MS Gothic"/>
           </w14:checkbox>
         </w:sdtPr>
+        <w:sdtEndPr/>
         <w:sdtContent>
           <w:r>
             <w:rPr>
@@ -591,6 +608,7 @@
             <w14:uncheckedState w14:val="2610" w14:font="MS Gothic"/>
           </w14:checkbox>
         </w:sdtPr>
+        <w:sdtEndPr/>
         <w:sdtContent>
           <w:r>
             <w:rPr>
@@ -624,6 +642,7 @@
             <w14:uncheckedState w14:val="2610" w14:font="MS Gothic"/>
           </w14:checkbox>
         </w:sdtPr>
+        <w:sdtEndPr/>
         <w:sdtContent>
           <w:r>
             <w:rPr>
@@ -673,6 +692,7 @@
             <w14:uncheckedState w14:val="2610" w14:font="MS Gothic"/>
           </w14:checkbox>
         </w:sdtPr>
+        <w:sdtEndPr/>
         <w:sdtContent>
           <w:r>
             <w:rPr>
@@ -707,6 +727,7 @@
             <w14:uncheckedState w14:val="2610" w14:font="MS Gothic"/>
           </w14:checkbox>
         </w:sdtPr>
+        <w:sdtEndPr/>
         <w:sdtContent>
           <w:r>
             <w:rPr>
@@ -744,6 +765,7 @@
             <w14:uncheckedState w14:val="2610" w14:font="MS Gothic"/>
           </w14:checkbox>
         </w:sdtPr>
+        <w:sdtEndPr/>
         <w:sdtContent>
           <w:r>
             <w:rPr>
@@ -785,8 +807,6 @@
       <w:pPr>
         <w:ind w:left="709"/>
       </w:pPr>
-      <w:bookmarkStart w:id="0" w:name="_GoBack"/>
-      <w:bookmarkEnd w:id="0"/>
     </w:p>
     <w:p>
       <w:pPr>
@@ -827,6 +847,7 @@
             <w14:uncheckedState w14:val="2610" w14:font="MS Gothic"/>
           </w14:checkbox>
         </w:sdtPr>
+        <w:sdtEndPr/>
         <w:sdtContent>
           <w:r>
             <w:rPr>
@@ -854,6 +875,7 @@
             <w14:uncheckedState w14:val="2610" w14:font="MS Gothic"/>
           </w14:checkbox>
         </w:sdtPr>
+        <w:sdtEndPr/>
         <w:sdtContent>
           <w:r>
             <w:rPr>
@@ -879,6 +901,7 @@
             <w:docPart w:val="3E50D8CA59E645B8AB7D997375AF305B"/>
           </w:placeholder>
         </w:sdtPr>
+        <w:sdtEndPr/>
         <w:sdtContent>
           <w:sdt>
             <w:sdtPr>
@@ -889,6 +912,7 @@
                 <w14:uncheckedState w14:val="2610" w14:font="MS Gothic"/>
               </w14:checkbox>
             </w:sdtPr>
+            <w:sdtEndPr/>
             <w:sdtContent>
               <w:r>
                 <w:rPr>
@@ -918,6 +942,7 @@
             <w14:uncheckedState w14:val="2610" w14:font="MS Gothic"/>
           </w14:checkbox>
         </w:sdtPr>
+        <w:sdtEndPr/>
         <w:sdtContent>
           <w:r>
             <w:rPr>
@@ -945,6 +970,7 @@
             <w14:uncheckedState w14:val="2610" w14:font="MS Gothic"/>
           </w14:checkbox>
         </w:sdtPr>
+        <w:sdtEndPr/>
         <w:sdtContent>
           <w:r>
             <w:rPr>
@@ -972,6 +998,7 @@
             <w14:uncheckedState w14:val="2610" w14:font="MS Gothic"/>
           </w14:checkbox>
         </w:sdtPr>
+        <w:sdtEndPr/>
         <w:sdtContent>
           <w:r>
             <w:rPr>
@@ -999,6 +1026,7 @@
             <w14:uncheckedState w14:val="2610" w14:font="MS Gothic"/>
           </w14:checkbox>
         </w:sdtPr>
+        <w:sdtEndPr/>
         <w:sdtContent>
           <w:r>
             <w:rPr>
@@ -1026,6 +1054,7 @@
             <w14:uncheckedState w14:val="2610" w14:font="MS Gothic"/>
           </w14:checkbox>
         </w:sdtPr>
+        <w:sdtEndPr/>
         <w:sdtContent>
           <w:r>
             <w:rPr>
@@ -1115,6 +1144,7 @@
             <w14:uncheckedState w14:val="2610" w14:font="MS Gothic"/>
           </w14:checkbox>
         </w:sdtPr>
+        <w:sdtEndPr/>
         <w:sdtContent>
           <w:r>
             <w:rPr>
@@ -1147,6 +1177,7 @@
             <w14:uncheckedState w14:val="2610" w14:font="MS Gothic"/>
           </w14:checkbox>
         </w:sdtPr>
+        <w:sdtEndPr/>
         <w:sdtContent>
           <w:r>
             <w:rPr>
@@ -1183,6 +1214,7 @@
             <w14:uncheckedState w14:val="2610" w14:font="MS Gothic"/>
           </w14:checkbox>
         </w:sdtPr>
+        <w:sdtEndPr/>
         <w:sdtContent>
           <w:r>
             <w:rPr>
@@ -1230,6 +1262,7 @@
             <w14:uncheckedState w14:val="2610" w14:font="MS Gothic"/>
           </w14:checkbox>
         </w:sdtPr>
+        <w:sdtEndPr/>
         <w:sdtContent>
           <w:r>
             <w:rPr>
@@ -1280,6 +1313,7 @@
             <w14:uncheckedState w14:val="2610" w14:font="MS Gothic"/>
           </w14:checkbox>
         </w:sdtPr>
+        <w:sdtEndPr/>
         <w:sdtContent>
           <w:r>
             <w:rPr>
@@ -1321,6 +1355,7 @@
             <w14:uncheckedState w14:val="2610" w14:font="MS Gothic"/>
           </w14:checkbox>
         </w:sdtPr>
+        <w:sdtEndPr/>
         <w:sdtContent>
           <w:r>
             <w:rPr>
@@ -1368,6 +1403,7 @@
             <w14:uncheckedState w14:val="2610" w14:font="MS Gothic"/>
           </w14:checkbox>
         </w:sdtPr>
+        <w:sdtEndPr/>
         <w:sdtContent>
           <w:r>
             <w:rPr>
@@ -1415,6 +1451,7 @@
             <w14:uncheckedState w14:val="2610" w14:font="MS Gothic"/>
           </w14:checkbox>
         </w:sdtPr>
+        <w:sdtEndPr/>
         <w:sdtContent>
           <w:r>
             <w:rPr>
@@ -1462,6 +1499,7 @@
             <w14:uncheckedState w14:val="2610" w14:font="MS Gothic"/>
           </w14:checkbox>
         </w:sdtPr>
+        <w:sdtEndPr/>
         <w:sdtContent>
           <w:r>
             <w:rPr>
@@ -1512,6 +1550,7 @@
             <w14:uncheckedState w14:val="2610" w14:font="MS Gothic"/>
           </w14:checkbox>
         </w:sdtPr>
+        <w:sdtEndPr/>
         <w:sdtContent>
           <w:r>
             <w:rPr>
@@ -1556,6 +1595,7 @@
             <w14:uncheckedState w14:val="2610" w14:font="MS Gothic"/>
           </w14:checkbox>
         </w:sdtPr>
+        <w:sdtEndPr/>
         <w:sdtContent>
           <w:r>
             <w:rPr>
@@ -1597,6 +1637,7 @@
             <w14:uncheckedState w14:val="2610" w14:font="MS Gothic"/>
           </w14:checkbox>
         </w:sdtPr>
+        <w:sdtEndPr/>
         <w:sdtContent>
           <w:r>
             <w:rPr>
@@ -1610,23 +1651,29 @@
         <w:rPr>
           <w:rFonts w:cstheme="minorHAnsi"/>
         </w:rPr>
-        <w:t xml:space="preserve">UC010 </w:t>
-      </w:r>
-      <w:r>
+        <w:t xml:space="preserve">UC010 – </w:t>
+      </w:r>
+      <w:r>
+        <w:t>Betalingsstatus</w:t>
+      </w:r>
+    </w:p>
+    <w:p>
+      <w:pPr>
+        <w:pStyle w:val="Listeafsnit"/>
+        <w:ind w:left="1304"/>
         <w:rPr>
           <w:rFonts w:cstheme="minorHAnsi"/>
         </w:rPr>
-        <w:t>–</w:t>
-      </w:r>
-      <w:r>
+      </w:pPr>
+    </w:p>
+    <w:p>
+      <w:pPr>
+        <w:pStyle w:val="Listeafsnit"/>
+        <w:ind w:left="1304"/>
         <w:rPr>
           <w:rFonts w:cstheme="minorHAnsi"/>
         </w:rPr>
-        <w:t xml:space="preserve"> </w:t>
-      </w:r>
-      <w:r>
-        <w:t>Betalingsstatus</w:t>
-      </w:r>
+      </w:pPr>
     </w:p>
     <w:p>
       <w:pPr>
@@ -1657,24 +1704,6 @@
     </w:p>
     <w:p>
       <w:pPr>
-        <w:pStyle w:val="Listeafsnit"/>
-        <w:ind w:left="1304"/>
-        <w:rPr>
-          <w:rFonts w:cstheme="minorHAnsi"/>
-        </w:rPr>
-      </w:pPr>
-    </w:p>
-    <w:p>
-      <w:pPr>
-        <w:pStyle w:val="Listeafsnit"/>
-        <w:ind w:left="1304"/>
-        <w:rPr>
-          <w:rFonts w:cstheme="minorHAnsi"/>
-        </w:rPr>
-      </w:pPr>
-    </w:p>
-    <w:p>
-      <w:pPr>
         <w:pStyle w:val="Overskrift2"/>
       </w:pPr>
       <w:r>
@@ -1694,6 +1723,7 @@
             <w14:uncheckedState w14:val="2610" w14:font="MS Gothic"/>
           </w14:checkbox>
         </w:sdtPr>
+        <w:sdtEndPr/>
         <w:sdtContent>
           <w:r>
             <w:rPr>
@@ -1726,6 +1756,7 @@
             <w14:uncheckedState w14:val="2610" w14:font="MS Gothic"/>
           </w14:checkbox>
         </w:sdtPr>
+        <w:sdtEndPr/>
         <w:sdtContent>
           <w:r>
             <w:rPr>
@@ -1753,6 +1784,7 @@
             <w14:uncheckedState w14:val="2610" w14:font="MS Gothic"/>
           </w14:checkbox>
         </w:sdtPr>
+        <w:sdtEndPr/>
         <w:sdtContent>
           <w:r>
             <w:rPr>
@@ -1806,6 +1838,7 @@
             <w14:uncheckedState w14:val="2610" w14:font="MS Gothic"/>
           </w14:checkbox>
         </w:sdtPr>
+        <w:sdtEndPr/>
         <w:sdtContent>
           <w:r>
             <w:rPr>
@@ -1833,6 +1866,7 @@
             <w14:uncheckedState w14:val="2610" w14:font="MS Gothic"/>
           </w14:checkbox>
         </w:sdtPr>
+        <w:sdtEndPr/>
         <w:sdtContent>
           <w:r>
             <w:rPr>
@@ -1882,6 +1916,7 @@
             <w14:uncheckedState w14:val="2610" w14:font="MS Gothic"/>
           </w14:checkbox>
         </w:sdtPr>
+        <w:sdtEndPr/>
         <w:sdtContent>
           <w:r>
             <w:rPr>
@@ -1909,6 +1944,7 @@
             <w14:uncheckedState w14:val="2610" w14:font="MS Gothic"/>
           </w14:checkbox>
         </w:sdtPr>
+        <w:sdtEndPr/>
         <w:sdtContent>
           <w:r>
             <w:rPr>
@@ -1936,6 +1972,7 @@
             <w14:uncheckedState w14:val="2610" w14:font="MS Gothic"/>
           </w14:checkbox>
         </w:sdtPr>
+        <w:sdtEndPr/>
         <w:sdtContent>
           <w:r>
             <w:rPr>
@@ -1963,6 +2000,7 @@
             <w14:uncheckedState w14:val="2610" w14:font="MS Gothic"/>
           </w14:checkbox>
         </w:sdtPr>
+        <w:sdtEndPr/>
         <w:sdtContent>
           <w:r>
             <w:rPr>
@@ -1990,6 +2028,7 @@
             <w14:uncheckedState w14:val="2610" w14:font="MS Gothic"/>
           </w14:checkbox>
         </w:sdtPr>
+        <w:sdtEndPr/>
         <w:sdtContent>
           <w:r>
             <w:rPr>
@@ -2030,6 +2069,7 @@
             <w14:uncheckedState w14:val="2610" w14:font="MS Gothic"/>
           </w14:checkbox>
         </w:sdtPr>
+        <w:sdtEndPr/>
         <w:sdtContent>
           <w:r>
             <w:rPr>
@@ -2054,6 +2094,7 @@
             <w14:uncheckedState w14:val="2610" w14:font="MS Gothic"/>
           </w14:checkbox>
         </w:sdtPr>
+        <w:sdtEndPr/>
         <w:sdtContent>
           <w:r>
             <w:rPr>
@@ -2088,6 +2129,7 @@
             <w14:uncheckedState w14:val="2610" w14:font="MS Gothic"/>
           </w14:checkbox>
         </w:sdtPr>
+        <w:sdtEndPr/>
         <w:sdtContent>
           <w:r>
             <w:rPr>
@@ -2131,6 +2173,7 @@
             <w14:uncheckedState w14:val="2610" w14:font="MS Gothic"/>
           </w14:checkbox>
         </w:sdtPr>
+        <w:sdtEndPr/>
         <w:sdtContent>
           <w:r>
             <w:rPr>
@@ -2168,6 +2211,7 @@
             <w14:uncheckedState w14:val="2610" w14:font="MS Gothic"/>
           </w14:checkbox>
         </w:sdtPr>
+        <w:sdtEndPr/>
         <w:sdtContent>
           <w:r>
             <w:rPr>
@@ -2205,6 +2249,7 @@
             <w14:uncheckedState w14:val="2610" w14:font="MS Gothic"/>
           </w14:checkbox>
         </w:sdtPr>
+        <w:sdtEndPr/>
         <w:sdtContent>
           <w:r>
             <w:rPr>
@@ -2242,6 +2287,7 @@
             <w14:uncheckedState w14:val="2610" w14:font="MS Gothic"/>
           </w14:checkbox>
         </w:sdtPr>
+        <w:sdtEndPr/>
         <w:sdtContent>
           <w:r>
             <w:rPr>
@@ -2266,6 +2312,7 @@
             <w14:uncheckedState w14:val="2610" w14:font="MS Gothic"/>
           </w14:checkbox>
         </w:sdtPr>
+        <w:sdtEndPr/>
         <w:sdtContent>
           <w:r>
             <w:rPr>
@@ -2293,6 +2340,7 @@
             <w14:uncheckedState w14:val="2610" w14:font="MS Gothic"/>
           </w14:checkbox>
         </w:sdtPr>
+        <w:sdtEndPr/>
         <w:sdtContent>
           <w:r>
             <w:rPr>
@@ -2331,6 +2379,7 @@
             <w14:uncheckedState w14:val="2610" w14:font="MS Gothic"/>
           </w14:checkbox>
         </w:sdtPr>
+        <w:sdtEndPr/>
         <w:sdtContent>
           <w:r>
             <w:rPr>
@@ -2358,6 +2407,7 @@
             <w14:uncheckedState w14:val="2610" w14:font="MS Gothic"/>
           </w14:checkbox>
         </w:sdtPr>
+        <w:sdtEndPr/>
         <w:sdtContent>
           <w:r>
             <w:rPr>
@@ -2385,6 +2435,7 @@
             <w14:uncheckedState w14:val="2610" w14:font="MS Gothic"/>
           </w14:checkbox>
         </w:sdtPr>
+        <w:sdtEndPr/>
         <w:sdtContent>
           <w:r>
             <w:rPr>
@@ -2412,6 +2463,7 @@
             <w14:uncheckedState w14:val="2610" w14:font="MS Gothic"/>
           </w14:checkbox>
         </w:sdtPr>
+        <w:sdtEndPr/>
         <w:sdtContent>
           <w:r>
             <w:rPr>
@@ -2458,6 +2510,7 @@
             <w14:uncheckedState w14:val="2610" w14:font="MS Gothic"/>
           </w14:checkbox>
         </w:sdtPr>
+        <w:sdtEndPr/>
         <w:sdtContent>
           <w:r>
             <w:rPr>
@@ -2482,6 +2535,7 @@
             <w14:uncheckedState w14:val="2610" w14:font="MS Gothic"/>
           </w14:checkbox>
         </w:sdtPr>
+        <w:sdtEndPr/>
         <w:sdtContent>
           <w:r>
             <w:rPr>
@@ -2514,6 +2568,7 @@
             <w14:uncheckedState w14:val="2610" w14:font="MS Gothic"/>
           </w14:checkbox>
         </w:sdtPr>
+        <w:sdtEndPr/>
         <w:sdtContent>
           <w:r>
             <w:rPr>
@@ -2538,6 +2593,7 @@
             <w14:uncheckedState w14:val="2610" w14:font="MS Gothic"/>
           </w14:checkbox>
         </w:sdtPr>
+        <w:sdtEndPr/>
         <w:sdtContent>
           <w:r>
             <w:rPr>
@@ -2620,6 +2676,7 @@
             <w14:uncheckedState w14:val="2610" w14:font="MS Gothic"/>
           </w14:checkbox>
         </w:sdtPr>
+        <w:sdtEndPr/>
         <w:sdtContent>
           <w:r>
             <w:rPr>
@@ -2646,6 +2703,7 @@
             <w14:uncheckedState w14:val="2610" w14:font="MS Gothic"/>
           </w14:checkbox>
         </w:sdtPr>
+        <w:sdtEndPr/>
         <w:sdtContent>
           <w:r>
             <w:rPr>
@@ -2672,6 +2730,7 @@
             <w14:uncheckedState w14:val="2610" w14:font="MS Gothic"/>
           </w14:checkbox>
         </w:sdtPr>
+        <w:sdtEndPr/>
         <w:sdtContent>
           <w:r>
             <w:rPr>
@@ -2711,6 +2770,7 @@
             <w14:uncheckedState w14:val="2610" w14:font="MS Gothic"/>
           </w14:checkbox>
         </w:sdtPr>
+        <w:sdtEndPr/>
         <w:sdtContent>
           <w:r>
             <w:rPr>
@@ -2751,6 +2811,7 @@
             <w14:uncheckedState w14:val="2610" w14:font="MS Gothic"/>
           </w14:checkbox>
         </w:sdtPr>
+        <w:sdtEndPr/>
         <w:sdtContent>
           <w:r>
             <w:rPr>
@@ -2795,6 +2856,7 @@
             <w14:uncheckedState w14:val="2610" w14:font="MS Gothic"/>
           </w14:checkbox>
         </w:sdtPr>
+        <w:sdtEndPr/>
         <w:sdtContent>
           <w:r>
             <w:rPr>
@@ -2853,6 +2915,7 @@
             <w14:uncheckedState w14:val="2610" w14:font="MS Gothic"/>
           </w14:checkbox>
         </w:sdtPr>
+        <w:sdtEndPr/>
         <w:sdtContent>
           <w:r>
             <w:rPr>
@@ -2897,6 +2960,7 @@
             <w14:uncheckedState w14:val="2610" w14:font="MS Gothic"/>
           </w14:checkbox>
         </w:sdtPr>
+        <w:sdtEndPr/>
         <w:sdtContent>
           <w:r>
             <w:rPr>
@@ -2931,6 +2995,7 @@
             <w14:uncheckedState w14:val="2610" w14:font="MS Gothic"/>
           </w14:checkbox>
         </w:sdtPr>
+        <w:sdtEndPr/>
         <w:sdtContent>
           <w:r>
             <w:rPr>
@@ -2957,6 +3022,7 @@
             <w14:uncheckedState w14:val="2610" w14:font="MS Gothic"/>
           </w14:checkbox>
         </w:sdtPr>
+        <w:sdtEndPr/>
         <w:sdtContent>
           <w:r>
             <w:rPr>
@@ -2981,6 +3047,7 @@
             <w14:uncheckedState w14:val="2610" w14:font="MS Gothic"/>
           </w14:checkbox>
         </w:sdtPr>
+        <w:sdtEndPr/>
         <w:sdtContent>
           <w:r>
             <w:rPr>
@@ -3085,6 +3152,7 @@
             <w14:uncheckedState w14:val="2610" w14:font="MS Gothic"/>
           </w14:checkbox>
         </w:sdtPr>
+        <w:sdtEndPr/>
         <w:sdtContent>
           <w:r>
             <w:rPr>
@@ -3129,6 +3197,7 @@
             <w14:uncheckedState w14:val="2610" w14:font="MS Gothic"/>
           </w14:checkbox>
         </w:sdtPr>
+        <w:sdtEndPr/>
         <w:sdtContent>
           <w:r>
             <w:rPr>
@@ -3156,6 +3225,7 @@
             <w14:uncheckedState w14:val="2610" w14:font="MS Gothic"/>
           </w14:checkbox>
         </w:sdtPr>
+        <w:sdtEndPr/>
         <w:sdtContent>
           <w:r>
             <w:rPr>
@@ -3191,6 +3261,7 @@
             <w14:uncheckedState w14:val="2610" w14:font="MS Gothic"/>
           </w14:checkbox>
         </w:sdtPr>
+        <w:sdtEndPr/>
         <w:sdtContent>
           <w:r>
             <w:rPr>
@@ -3226,6 +3297,7 @@
             <w14:uncheckedState w14:val="2610" w14:font="MS Gothic"/>
           </w14:checkbox>
         </w:sdtPr>
+        <w:sdtEndPr/>
         <w:sdtContent>
           <w:r>
             <w:rPr>
@@ -3345,6 +3417,7 @@
             <w14:uncheckedState w14:val="2610" w14:font="MS Gothic"/>
           </w14:checkbox>
         </w:sdtPr>
+        <w:sdtEndPr/>
         <w:sdtContent>
           <w:r>
             <w:rPr>
@@ -3375,6 +3448,7 @@
             <w14:uncheckedState w14:val="2610" w14:font="MS Gothic"/>
           </w14:checkbox>
         </w:sdtPr>
+        <w:sdtEndPr/>
         <w:sdtContent>
           <w:r>
             <w:rPr>
@@ -3426,6 +3500,7 @@
             <w14:uncheckedState w14:val="2610" w14:font="MS Gothic"/>
           </w14:checkbox>
         </w:sdtPr>
+        <w:sdtEndPr/>
         <w:sdtContent>
           <w:r>
             <w:rPr>
@@ -3459,6 +3534,7 @@
             <w14:uncheckedState w14:val="2610" w14:font="MS Gothic"/>
           </w14:checkbox>
         </w:sdtPr>
+        <w:sdtEndPr/>
         <w:sdtContent>
           <w:r>
             <w:rPr>
@@ -3492,6 +3568,7 @@
             <w14:uncheckedState w14:val="2610" w14:font="MS Gothic"/>
           </w14:checkbox>
         </w:sdtPr>
+        <w:sdtEndPr/>
         <w:sdtContent>
           <w:r>
             <w:rPr>
@@ -3537,6 +3614,7 @@
             <w14:uncheckedState w14:val="2610" w14:font="MS Gothic"/>
           </w14:checkbox>
         </w:sdtPr>
+        <w:sdtEndPr/>
         <w:sdtContent>
           <w:r>
             <w:rPr>
@@ -3564,6 +3642,7 @@
             <w14:uncheckedState w14:val="2610" w14:font="MS Gothic"/>
           </w14:checkbox>
         </w:sdtPr>
+        <w:sdtEndPr/>
         <w:sdtContent>
           <w:r>
             <w:rPr>
@@ -3591,6 +3670,7 @@
             <w14:uncheckedState w14:val="2610" w14:font="MS Gothic"/>
           </w14:checkbox>
         </w:sdtPr>
+        <w:sdtEndPr/>
         <w:sdtContent>
           <w:r>
             <w:rPr>
@@ -3628,6 +3708,7 @@
             <w14:uncheckedState w14:val="2610" w14:font="MS Gothic"/>
           </w14:checkbox>
         </w:sdtPr>
+        <w:sdtEndPr/>
         <w:sdtContent>
           <w:r>
             <w:rPr>
@@ -3651,6 +3732,7 @@
             <w14:uncheckedState w14:val="2610" w14:font="MS Gothic"/>
           </w14:checkbox>
         </w:sdtPr>
+        <w:sdtEndPr/>
         <w:sdtContent>
           <w:r>
             <w:rPr>
@@ -3674,6 +3756,7 @@
             <w14:uncheckedState w14:val="2610" w14:font="MS Gothic"/>
           </w14:checkbox>
         </w:sdtPr>
+        <w:sdtEndPr/>
         <w:sdtContent>
           <w:r>
             <w:rPr>
@@ -3697,6 +3780,7 @@
             <w14:uncheckedState w14:val="2610" w14:font="MS Gothic"/>
           </w14:checkbox>
         </w:sdtPr>
+        <w:sdtEndPr/>
         <w:sdtContent>
           <w:r>
             <w:rPr>
@@ -3730,6 +3814,38 @@
     </w:sectPr>
   </w:body>
 </w:document>
+</file>
+
+<file path=word/comments.xml><?xml version="1.0" encoding="utf-8"?>
+<w:comments xmlns:wpc="http://schemas.microsoft.com/office/word/2010/wordprocessingCanvas" xmlns:cx="http://schemas.microsoft.com/office/drawing/2014/chartex" xmlns:cx1="http://schemas.microsoft.com/office/drawing/2015/9/8/chartex" xmlns:cx2="http://schemas.microsoft.com/office/drawing/2015/10/21/chartex" xmlns:cx3="http://schemas.microsoft.com/office/drawing/2016/5/9/chartex" xmlns:cx4="http://schemas.microsoft.com/office/drawing/2016/5/10/chartex" xmlns:cx5="http://schemas.microsoft.com/office/drawing/2016/5/11/chartex" xmlns:cx6="http://schemas.microsoft.com/office/drawing/2016/5/12/chartex" xmlns:cx7="http://schemas.microsoft.com/office/drawing/2016/5/13/chartex" xmlns:cx8="http://schemas.microsoft.com/office/drawing/2016/5/14/chartex" xmlns:mc="http://schemas.openxmlformats.org/markup-compatibility/2006" xmlns:aink="http://schemas.microsoft.com/office/drawing/2016/ink" xmlns:am3d="http://schemas.microsoft.com/office/drawing/2017/model3d" xmlns:o="urn:schemas-microsoft-com:office:office" xmlns:r="http://schemas.openxmlformats.org/officeDocument/2006/relationships" xmlns:m="http://schemas.openxmlformats.org/officeDocument/2006/math" xmlns:v="urn:schemas-microsoft-com:vml" xmlns:wp14="http://schemas.microsoft.com/office/word/2010/wordprocessingDrawing" xmlns:wp="http://schemas.openxmlformats.org/drawingml/2006/wordprocessingDrawing" xmlns:w10="urn:schemas-microsoft-com:office:word" xmlns:w="http://schemas.openxmlformats.org/wordprocessingml/2006/main" xmlns:w14="http://schemas.microsoft.com/office/word/2010/wordml" xmlns:w15="http://schemas.microsoft.com/office/word/2012/wordml" xmlns:w16cid="http://schemas.microsoft.com/office/word/2016/wordml/cid" xmlns:w16se="http://schemas.microsoft.com/office/word/2015/wordml/symex" xmlns:wpg="http://schemas.microsoft.com/office/word/2010/wordprocessingGroup" xmlns:wpi="http://schemas.microsoft.com/office/word/2010/wordprocessingInk" xmlns:wne="http://schemas.microsoft.com/office/word/2006/wordml" xmlns:wps="http://schemas.microsoft.com/office/word/2010/wordprocessingShape" mc:Ignorable="w14 w15 w16se w16cid wp14">
+  <w:comment w:id="0" w:author="Martin Løseth Jensen" w:date="2017-12-06T21:33:00Z" w:initials="MLJ">
+    <w:p>
+      <w:pPr>
+        <w:pStyle w:val="Kommentartekst"/>
+      </w:pPr>
+      <w:r>
+        <w:rPr>
+          <w:rStyle w:val="Kommentarhenvisning"/>
+        </w:rPr>
+        <w:annotationRef/>
+      </w:r>
+      <w:proofErr w:type="spellStart"/>
+      <w:r>
+        <w:t>Billedetekst</w:t>
+      </w:r>
+      <w:proofErr w:type="spellEnd"/>
+      <w:r>
+        <w:t>?</w:t>
+      </w:r>
+    </w:p>
+  </w:comment>
+</w:comments>
+</file>
+
+<file path=word/commentsExtended.xml><?xml version="1.0" encoding="utf-8"?>
+<w15:commentsEx xmlns:wpc="http://schemas.microsoft.com/office/word/2010/wordprocessingCanvas" xmlns:cx="http://schemas.microsoft.com/office/drawing/2014/chartex" xmlns:cx1="http://schemas.microsoft.com/office/drawing/2015/9/8/chartex" xmlns:cx2="http://schemas.microsoft.com/office/drawing/2015/10/21/chartex" xmlns:cx3="http://schemas.microsoft.com/office/drawing/2016/5/9/chartex" xmlns:cx4="http://schemas.microsoft.com/office/drawing/2016/5/10/chartex" xmlns:cx5="http://schemas.microsoft.com/office/drawing/2016/5/11/chartex" xmlns:cx6="http://schemas.microsoft.com/office/drawing/2016/5/12/chartex" xmlns:cx7="http://schemas.microsoft.com/office/drawing/2016/5/13/chartex" xmlns:cx8="http://schemas.microsoft.com/office/drawing/2016/5/14/chartex" xmlns:mc="http://schemas.openxmlformats.org/markup-compatibility/2006" xmlns:aink="http://schemas.microsoft.com/office/drawing/2016/ink" xmlns:am3d="http://schemas.microsoft.com/office/drawing/2017/model3d" xmlns:o="urn:schemas-microsoft-com:office:office" xmlns:r="http://schemas.openxmlformats.org/officeDocument/2006/relationships" xmlns:m="http://schemas.openxmlformats.org/officeDocument/2006/math" xmlns:v="urn:schemas-microsoft-com:vml" xmlns:wp14="http://schemas.microsoft.com/office/word/2010/wordprocessingDrawing" xmlns:wp="http://schemas.openxmlformats.org/drawingml/2006/wordprocessingDrawing" xmlns:w10="urn:schemas-microsoft-com:office:word" xmlns:w="http://schemas.openxmlformats.org/wordprocessingml/2006/main" xmlns:w14="http://schemas.microsoft.com/office/word/2010/wordml" xmlns:w15="http://schemas.microsoft.com/office/word/2012/wordml" xmlns:w16cid="http://schemas.microsoft.com/office/word/2016/wordml/cid" xmlns:w16se="http://schemas.microsoft.com/office/word/2015/wordml/symex" xmlns:wpg="http://schemas.microsoft.com/office/word/2010/wordprocessingGroup" xmlns:wpi="http://schemas.microsoft.com/office/word/2010/wordprocessingInk" xmlns:wne="http://schemas.microsoft.com/office/word/2006/wordml" xmlns:wps="http://schemas.microsoft.com/office/word/2010/wordprocessingShape" mc:Ignorable="w14 w15 w16se w16cid wp14">
+  <w15:commentEx w15:paraId="444172DF" w15:done="0"/>
+</w15:commentsEx>
 </file>
 
 <file path=word/numbering.xml><?xml version="1.0" encoding="utf-8"?>
@@ -3965,6 +4081,14 @@
     <w:abstractNumId w:val="1"/>
   </w:num>
 </w:numbering>
+</file>
+
+<file path=word/people.xml><?xml version="1.0" encoding="utf-8"?>
+<w15:people xmlns:wpc="http://schemas.microsoft.com/office/word/2010/wordprocessingCanvas" xmlns:cx="http://schemas.microsoft.com/office/drawing/2014/chartex" xmlns:cx1="http://schemas.microsoft.com/office/drawing/2015/9/8/chartex" xmlns:cx2="http://schemas.microsoft.com/office/drawing/2015/10/21/chartex" xmlns:cx3="http://schemas.microsoft.com/office/drawing/2016/5/9/chartex" xmlns:cx4="http://schemas.microsoft.com/office/drawing/2016/5/10/chartex" xmlns:cx5="http://schemas.microsoft.com/office/drawing/2016/5/11/chartex" xmlns:cx6="http://schemas.microsoft.com/office/drawing/2016/5/12/chartex" xmlns:cx7="http://schemas.microsoft.com/office/drawing/2016/5/13/chartex" xmlns:cx8="http://schemas.microsoft.com/office/drawing/2016/5/14/chartex" xmlns:mc="http://schemas.openxmlformats.org/markup-compatibility/2006" xmlns:aink="http://schemas.microsoft.com/office/drawing/2016/ink" xmlns:am3d="http://schemas.microsoft.com/office/drawing/2017/model3d" xmlns:o="urn:schemas-microsoft-com:office:office" xmlns:r="http://schemas.openxmlformats.org/officeDocument/2006/relationships" xmlns:m="http://schemas.openxmlformats.org/officeDocument/2006/math" xmlns:v="urn:schemas-microsoft-com:vml" xmlns:wp14="http://schemas.microsoft.com/office/word/2010/wordprocessingDrawing" xmlns:wp="http://schemas.openxmlformats.org/drawingml/2006/wordprocessingDrawing" xmlns:w10="urn:schemas-microsoft-com:office:word" xmlns:w="http://schemas.openxmlformats.org/wordprocessingml/2006/main" xmlns:w14="http://schemas.microsoft.com/office/word/2010/wordml" xmlns:w15="http://schemas.microsoft.com/office/word/2012/wordml" xmlns:w16cid="http://schemas.microsoft.com/office/word/2016/wordml/cid" xmlns:w16se="http://schemas.microsoft.com/office/word/2015/wordml/symex" xmlns:wpg="http://schemas.microsoft.com/office/word/2010/wordprocessingGroup" xmlns:wpi="http://schemas.microsoft.com/office/word/2010/wordprocessingInk" xmlns:wne="http://schemas.microsoft.com/office/word/2006/wordml" xmlns:wps="http://schemas.microsoft.com/office/word/2010/wordprocessingShape" mc:Ignorable="w14 w15 w16se w16cid wp14">
+  <w15:person w15:author="Martin Løseth Jensen">
+    <w15:presenceInfo w15:providerId="Windows Live" w15:userId="3349c9dfd68668fa"/>
+  </w15:person>
+</w15:people>
 </file>
 
 <file path=word/styles.xml><?xml version="1.0" encoding="utf-8"?>
@@ -4980,6 +5104,94 @@
       <w:contextualSpacing/>
     </w:pPr>
   </w:style>
+  <w:style w:type="character" w:styleId="Kommentarhenvisning">
+    <w:name w:val="annotation reference"/>
+    <w:basedOn w:val="Standardskrifttypeiafsnit"/>
+    <w:uiPriority w:val="99"/>
+    <w:semiHidden/>
+    <w:unhideWhenUsed/>
+    <w:rsid w:val="00702A83"/>
+    <w:rPr>
+      <w:sz w:val="16"/>
+      <w:szCs w:val="16"/>
+    </w:rPr>
+  </w:style>
+  <w:style w:type="paragraph" w:styleId="Kommentartekst">
+    <w:name w:val="annotation text"/>
+    <w:basedOn w:val="Normal"/>
+    <w:link w:val="KommentartekstTegn"/>
+    <w:uiPriority w:val="99"/>
+    <w:semiHidden/>
+    <w:unhideWhenUsed/>
+    <w:rsid w:val="00702A83"/>
+    <w:pPr>
+      <w:spacing w:line="240" w:lineRule="auto"/>
+    </w:pPr>
+  </w:style>
+  <w:style w:type="character" w:customStyle="1" w:styleId="KommentartekstTegn">
+    <w:name w:val="Kommentartekst Tegn"/>
+    <w:basedOn w:val="Standardskrifttypeiafsnit"/>
+    <w:link w:val="Kommentartekst"/>
+    <w:uiPriority w:val="99"/>
+    <w:semiHidden/>
+    <w:rsid w:val="00702A83"/>
+  </w:style>
+  <w:style w:type="paragraph" w:styleId="Kommentaremne">
+    <w:name w:val="annotation subject"/>
+    <w:basedOn w:val="Kommentartekst"/>
+    <w:next w:val="Kommentartekst"/>
+    <w:link w:val="KommentaremneTegn"/>
+    <w:uiPriority w:val="99"/>
+    <w:semiHidden/>
+    <w:unhideWhenUsed/>
+    <w:rsid w:val="00702A83"/>
+    <w:rPr>
+      <w:b/>
+      <w:bCs/>
+    </w:rPr>
+  </w:style>
+  <w:style w:type="character" w:customStyle="1" w:styleId="KommentaremneTegn">
+    <w:name w:val="Kommentaremne Tegn"/>
+    <w:basedOn w:val="KommentartekstTegn"/>
+    <w:link w:val="Kommentaremne"/>
+    <w:uiPriority w:val="99"/>
+    <w:semiHidden/>
+    <w:rsid w:val="00702A83"/>
+    <w:rPr>
+      <w:b/>
+      <w:bCs/>
+    </w:rPr>
+  </w:style>
+  <w:style w:type="paragraph" w:styleId="Markeringsbobletekst">
+    <w:name w:val="Balloon Text"/>
+    <w:basedOn w:val="Normal"/>
+    <w:link w:val="MarkeringsbobletekstTegn"/>
+    <w:uiPriority w:val="99"/>
+    <w:semiHidden/>
+    <w:unhideWhenUsed/>
+    <w:rsid w:val="00702A83"/>
+    <w:pPr>
+      <w:spacing w:before="0" w:after="0" w:line="240" w:lineRule="auto"/>
+    </w:pPr>
+    <w:rPr>
+      <w:rFonts w:ascii="Segoe UI" w:hAnsi="Segoe UI" w:cs="Segoe UI"/>
+      <w:sz w:val="18"/>
+      <w:szCs w:val="18"/>
+    </w:rPr>
+  </w:style>
+  <w:style w:type="character" w:customStyle="1" w:styleId="MarkeringsbobletekstTegn">
+    <w:name w:val="Markeringsbobletekst Tegn"/>
+    <w:basedOn w:val="Standardskrifttypeiafsnit"/>
+    <w:link w:val="Markeringsbobletekst"/>
+    <w:uiPriority w:val="99"/>
+    <w:semiHidden/>
+    <w:rsid w:val="00702A83"/>
+    <w:rPr>
+      <w:rFonts w:ascii="Segoe UI" w:hAnsi="Segoe UI" w:cs="Segoe UI"/>
+      <w:sz w:val="18"/>
+      <w:szCs w:val="18"/>
+    </w:rPr>
+  </w:style>
 </w:styles>
 </file>
 
@@ -5054,14 +5266,21 @@
     <w:charset w:val="00"/>
     <w:family w:val="swiss"/>
     <w:pitch w:val="variable"/>
-    <w:sig w:usb0="E0002AFF" w:usb1="4000ACFF" w:usb2="00000001" w:usb3="00000000" w:csb0="000001FF" w:csb1="00000000"/>
+    <w:sig w:usb0="E0002AFF" w:usb1="C000247B" w:usb2="00000009" w:usb3="00000000" w:csb0="000001FF" w:csb1="00000000"/>
   </w:font>
   <w:font w:name="Calibri Light">
     <w:panose1 w:val="020F0302020204030204"/>
     <w:charset w:val="00"/>
     <w:family w:val="swiss"/>
     <w:pitch w:val="variable"/>
-    <w:sig w:usb0="A0002AEF" w:usb1="4000207B" w:usb2="00000000" w:usb3="00000000" w:csb0="000001FF" w:csb1="00000000"/>
+    <w:sig w:usb0="E0002AFF" w:usb1="C000247B" w:usb2="00000009" w:usb3="00000000" w:csb0="000001FF" w:csb1="00000000"/>
+  </w:font>
+  <w:font w:name="Segoe UI">
+    <w:panose1 w:val="020B0502040204020203"/>
+    <w:charset w:val="00"/>
+    <w:family w:val="swiss"/>
+    <w:pitch w:val="variable"/>
+    <w:sig w:usb0="E4002EFF" w:usb1="C000E47F" w:usb2="00000009" w:usb3="00000000" w:csb0="000001FF" w:csb1="00000000"/>
   </w:font>
   <w:font w:name="MS Gothic">
     <w:altName w:val="ＭＳ ゴシック"/>
@@ -5093,6 +5312,8 @@
     <w:rsidRoot w:val="000C1F2E"/>
     <w:rsid w:val="000C1F2E"/>
     <w:rsid w:val="004D6548"/>
+    <w:rsid w:val="00A76CD0"/>
+    <w:rsid w:val="00AB4254"/>
   </w:rsids>
   <m:mathPr>
     <m:mathFont m:val="Cambria Math"/>

</xml_diff>